<commit_message>
Added U Kentucky to data dictionary cohort list
</commit_message>
<xml_diff>
--- a/docs/ADKP_harmonized_data_dictionary.docx
+++ b/docs/ADKP_harmonized_data_dictionary.docx
@@ -1062,6 +1062,13 @@
                     </w:rPr>
                     <w:t>Mayo Clinic</w:t>
                   </w:r>
+                  <w:r>
+                    <w:rPr>
+                      <w:sz w:val="20"/>
+                      <w:szCs w:val="20"/>
+                    </w:rPr>
+                    <w:t xml:space="preserve"> Brain Bank</w:t>
+                  </w:r>
                 </w:p>
               </w:tc>
             </w:tr>
@@ -1246,6 +1253,43 @@
                       <w:szCs w:val="20"/>
                     </w:rPr>
                     <w:t>UFL</w:t>
+                  </w:r>
+                </w:p>
+              </w:tc>
+            </w:tr>
+            <w:tr>
+              <w:tc>
+                <w:tcPr>
+                  <w:tcW w:w="5760" w:type="dxa"/>
+                  <w:tcMar>
+                    <w:top w:w="100" w:type="dxa"/>
+                    <w:left w:w="100" w:type="dxa"/>
+                    <w:bottom w:w="100" w:type="dxa"/>
+                    <w:right w:w="100" w:type="dxa"/>
+                  </w:tcMar>
+                </w:tcPr>
+                <w:p>
+                  <w:pPr>
+                    <w:widowControl w:val="0"/>
+                    <w:pBdr>
+                      <w:top w:val="nil"/>
+                      <w:left w:val="nil"/>
+                      <w:bottom w:val="nil"/>
+                      <w:right w:val="nil"/>
+                      <w:between w:val="nil"/>
+                    </w:pBdr>
+                    <w:spacing w:line="240" w:lineRule="auto"/>
+                    <w:rPr>
+                      <w:sz w:val="20"/>
+                      <w:szCs w:val="20"/>
+                    </w:rPr>
+                  </w:pPr>
+                  <w:r>
+                    <w:rPr>
+                      <w:sz w:val="20"/>
+                      <w:szCs w:val="20"/>
+                    </w:rPr>
+                    <w:t>University of Kentucky</w:t>
                   </w:r>
                 </w:p>
               </w:tc>

</xml_diff>